<commit_message>
Doc e fix piccole
</commit_message>
<xml_diff>
--- a/4_Diari/2023-09-08_alexandru.ciobanu.docx
+++ b/4_Diari/2023-09-08_alexandru.ciobanu.docx
@@ -215,21 +215,18 @@
               </w:rPr>
               <w:t xml:space="preserve"> case e configurato </w:t>
             </w:r>
-            <w:proofErr w:type="gramStart"/>
             <w:r>
               <w:rPr>
                 <w:rFonts w:ascii="Arial" w:hAnsi="Arial" w:cs="Arial"/>
               </w:rPr>
-              <w:t>la repository</w:t>
+              <w:t>il repository</w:t>
             </w:r>
-            <w:proofErr w:type="gramEnd"/>
             <w:r>
               <w:rPr>
                 <w:rFonts w:ascii="Arial" w:hAnsi="Arial" w:cs="Arial"/>
               </w:rPr>
               <w:t xml:space="preserve"> su </w:t>
             </w:r>
-            <w:proofErr w:type="spellStart"/>
             <w:r>
               <w:rPr>
                 <w:rFonts w:ascii="Arial" w:hAnsi="Arial" w:cs="Arial"/>
@@ -242,7 +239,6 @@
               </w:rPr>
               <w:t>ithub</w:t>
             </w:r>
-            <w:proofErr w:type="spellEnd"/>
             <w:r>
               <w:rPr>
                 <w:rFonts w:ascii="Arial" w:hAnsi="Arial" w:cs="Arial"/>
@@ -4008,6 +4004,7 @@
     <w:rsid w:val="00923218"/>
     <w:rsid w:val="00925A3A"/>
     <w:rsid w:val="0095694A"/>
+    <w:rsid w:val="009603CE"/>
     <w:rsid w:val="00997E7D"/>
     <w:rsid w:val="009D5B0A"/>
     <w:rsid w:val="00A139A6"/>
@@ -4850,7 +4847,7 @@
 </file>
 
 <file path=customXml/itemProps1.xml><?xml version="1.0" encoding="utf-8"?>
-<ds:datastoreItem xmlns:ds="http://schemas.openxmlformats.org/officeDocument/2006/customXml" ds:itemID="{FFF13D4E-7AD7-4ACD-B468-4C6234F816A2}">
+<ds:datastoreItem xmlns:ds="http://schemas.openxmlformats.org/officeDocument/2006/customXml" ds:itemID="{87875AF5-C02A-4136-BD1F-0F3E41643CDC}">
   <ds:schemaRefs>
     <ds:schemaRef ds:uri="http://schemas.openxmlformats.org/officeDocument/2006/bibliography"/>
   </ds:schemaRefs>

</xml_diff>